<commit_message>
Update equations and log
</commit_message>
<xml_diff>
--- a/Methods_and_equations_UPDATED.docx
+++ b/Methods_and_equations_UPDATED.docx
@@ -53,6 +53,14 @@
               </m:r>
             </m:e>
             <m:sub>
+              <m:r>
+                <w:ins w:id="0" w:author="John Sw." w:date="2022-04-29T11:10:00Z">
+                  <w:rPr>
+                    <w:rFonts w:ascii="Cambria Math" w:hAnsi="Cambria Math"/>
+                  </w:rPr>
+                  <m:t>M</m:t>
+                </w:ins>
+              </m:r>
               <m:r>
                 <w:rPr>
                   <w:rFonts w:ascii="Cambria Math" w:hAnsi="Cambria Math"/>
@@ -290,8 +298,8 @@
                     </m:r>
                   </m:e>
                   <m:e>
-                    <w:commentRangeStart w:id="0"/>
                     <w:commentRangeStart w:id="1"/>
+                    <w:commentRangeStart w:id="2"/>
                     <m:r>
                       <w:rPr>
                         <w:rFonts w:ascii="Cambria Math" w:hAnsi="Cambria Math"/>
@@ -299,7 +307,7 @@
                       <m:t xml:space="preserve">δ </m:t>
                     </m:r>
                     <m:r>
-                      <w:ins w:id="2" w:author="John Sw." w:date="2022-04-28T10:49:00Z">
+                      <w:ins w:id="3" w:author="John Sw." w:date="2022-04-28T10:49:00Z">
                         <m:rPr>
                           <m:sty m:val="p"/>
                         </m:rPr>
@@ -311,7 +319,7 @@
                     </m:r>
                     <w:commentRangeEnd w:id="1"/>
                     <m:r>
-                      <w:ins w:id="3" w:author="John Sw." w:date="2022-04-28T10:50:00Z">
+                      <w:ins w:id="4" w:author="John Sw." w:date="2022-04-28T10:50:00Z">
                         <m:rPr>
                           <m:sty m:val="p"/>
                         </m:rPr>
@@ -322,14 +330,14 @@
                       </w:ins>
                     </m:r>
                     <m:r>
-                      <w:del w:id="4" w:author="John Sw." w:date="2022-04-28T10:49:00Z">
+                      <w:del w:id="5" w:author="John Sw." w:date="2022-04-28T10:49:00Z">
                         <w:rPr>
                           <w:rFonts w:ascii="Cambria Math" w:hAnsi="Cambria Math"/>
                         </w:rPr>
                         <m:t>| 2</m:t>
                       </w:del>
                     </m:r>
-                    <w:commentRangeEnd w:id="0"/>
+                    <w:commentRangeEnd w:id="2"/>
                     <m:r>
                       <m:rPr>
                         <m:sty m:val="p"/>
@@ -337,7 +345,7 @@
                       <w:rPr>
                         <w:rStyle w:val="CommentReference"/>
                       </w:rPr>
-                      <w:commentReference w:id="0"/>
+                      <w:commentReference w:id="2"/>
                     </m:r>
                     <m:ctrlPr>
                       <w:rPr>
@@ -558,13 +566,13 @@
                       <m:t xml:space="preserve">δ </m:t>
                     </m:r>
                     <m:r>
-                      <w:ins w:id="5" w:author="John Sw." w:date="2022-04-28T10:49:00Z">
+                      <w:ins w:id="6" w:author="John Sw." w:date="2022-04-28T10:49:00Z">
                         <m:rPr>
                           <m:sty m:val="p"/>
                         </m:rPr>
                         <w:rPr>
                           <w:rFonts w:ascii="Cambria Math" w:hAnsi="Cambria Math"/>
-                          <w:rPrChange w:id="6" w:author="John Sw." w:date="2022-04-28T10:49:00Z">
+                          <w:rPrChange w:id="7" w:author="John Sw." w:date="2022-04-28T10:49:00Z">
                             <w:rPr>
                               <w:rFonts w:ascii="Cambria Math" w:hAnsi="Cambria Math"/>
                             </w:rPr>
@@ -574,7 +582,7 @@
                       </w:ins>
                     </m:r>
                     <m:r>
-                      <w:del w:id="7" w:author="John Sw." w:date="2022-04-28T10:49:00Z">
+                      <w:del w:id="8" w:author="John Sw." w:date="2022-04-28T10:49:00Z">
                         <w:rPr>
                           <w:rFonts w:ascii="Cambria Math" w:hAnsi="Cambria Math"/>
                         </w:rPr>
@@ -899,6 +907,315 @@
     <w:p>
       <w:pPr>
         <w:rPr>
+          <w:ins w:id="9" w:author="John Sw." w:date="2022-04-29T11:06:00Z"/>
+          <w:rFonts w:ascii="Garamond" w:eastAsiaTheme="minorEastAsia" w:hAnsi="Garamond"/>
+          <w:b/>
+          <w:bCs/>
+        </w:rPr>
+      </w:pPr>
+    </w:p>
+    <w:p>
+      <w:pPr>
+        <w:rPr>
+          <w:ins w:id="10" w:author="John Sw." w:date="2022-04-29T11:06:00Z"/>
+          <w:rFonts w:ascii="Garamond" w:eastAsiaTheme="minorEastAsia" w:hAnsi="Garamond"/>
+          <w:b/>
+          <w:bCs/>
+        </w:rPr>
+      </w:pPr>
+      <w:bookmarkStart w:id="11" w:name="_Hlk102123093"/>
+      <w:ins w:id="12" w:author="John Sw." w:date="2022-04-29T11:06:00Z">
+        <w:r>
+          <w:rPr>
+            <w:rFonts w:ascii="Garamond" w:eastAsiaTheme="minorEastAsia" w:hAnsi="Garamond"/>
+            <w:b/>
+            <w:bCs/>
+          </w:rPr>
+          <w:t>Father half-sibling/parent-offspring</w:t>
+        </w:r>
+      </w:ins>
+    </w:p>
+    <w:p>
+      <w:pPr>
+        <w:rPr>
+          <w:ins w:id="13" w:author="John Sw." w:date="2022-04-29T11:06:00Z"/>
+          <w:rFonts w:ascii="Garamond" w:eastAsiaTheme="minorEastAsia" w:hAnsi="Garamond"/>
+        </w:rPr>
+      </w:pPr>
+      <m:oMathPara>
+        <m:oMath>
+          <m:sSub>
+            <m:sSubPr>
+              <m:ctrlPr>
+                <w:ins w:id="14" w:author="John Sw." w:date="2022-04-29T11:06:00Z">
+                  <w:rPr>
+                    <w:rFonts w:ascii="Cambria Math" w:hAnsi="Cambria Math"/>
+                    <w:i/>
+                  </w:rPr>
+                </w:ins>
+              </m:ctrlPr>
+            </m:sSubPr>
+            <m:e>
+              <m:sSub>
+                <m:sSubPr>
+                  <m:ctrlPr>
+                    <w:ins w:id="15" w:author="John Sw." w:date="2022-04-29T11:10:00Z">
+                      <w:rPr>
+                        <w:rFonts w:ascii="Cambria Math" w:hAnsi="Cambria Math"/>
+                        <w:i/>
+                      </w:rPr>
+                    </w:ins>
+                  </m:ctrlPr>
+                </m:sSubPr>
+                <m:e>
+                  <m:r>
+                    <w:ins w:id="16" w:author="John Sw." w:date="2022-04-29T11:10:00Z">
+                      <w:rPr>
+                        <w:rFonts w:ascii="Cambria Math" w:hAnsi="Cambria Math"/>
+                      </w:rPr>
+                      <m:t>Y</m:t>
+                    </w:ins>
+                  </m:r>
+                </m:e>
+                <m:sub>
+                  <m:r>
+                    <w:ins w:id="17" w:author="John Sw." w:date="2022-04-29T11:10:00Z">
+                      <w:rPr>
+                        <w:rFonts w:ascii="Cambria Math" w:hAnsi="Cambria Math"/>
+                      </w:rPr>
+                      <m:t>Fk</m:t>
+                    </w:ins>
+                  </m:r>
+                </m:sub>
+              </m:sSub>
+            </m:e>
+            <m:sub>
+              <m:r>
+                <w:ins w:id="18" w:author="John Sw." w:date="2022-04-29T11:06:00Z">
+                  <w:rPr>
+                    <w:rFonts w:ascii="Cambria Math" w:hAnsi="Cambria Math"/>
+                  </w:rPr>
+                  <m:t xml:space="preserve"> </m:t>
+                </w:ins>
+              </m:r>
+              <m:r>
+                <w:ins w:id="19" w:author="John Sw." w:date="2022-04-29T11:06:00Z">
+                  <m:rPr>
+                    <m:sty m:val="p"/>
+                  </m:rPr>
+                  <w:rPr>
+                    <w:rFonts w:ascii="Cambria Math" w:eastAsiaTheme="minorEastAsia" w:hAnsi="Cambria Math" w:cstheme="minorHAnsi"/>
+                    <w:sz w:val="28"/>
+                    <w:szCs w:val="28"/>
+                  </w:rPr>
+                  <m:t>δ</m:t>
+                </w:ins>
+              </m:r>
+            </m:sub>
+          </m:sSub>
+          <m:r>
+            <w:ins w:id="20" w:author="John Sw." w:date="2022-04-29T11:06:00Z">
+              <w:rPr>
+                <w:rFonts w:ascii="Cambria Math" w:hAnsi="Cambria Math"/>
+              </w:rPr>
+              <m:t xml:space="preserve"> ~ Binomial</m:t>
+            </w:ins>
+          </m:r>
+          <m:d>
+            <m:dPr>
+              <m:ctrlPr>
+                <w:ins w:id="21" w:author="John Sw." w:date="2022-04-29T11:06:00Z">
+                  <w:rPr>
+                    <w:rFonts w:ascii="Cambria Math" w:hAnsi="Cambria Math"/>
+                    <w:i/>
+                  </w:rPr>
+                </w:ins>
+              </m:ctrlPr>
+            </m:dPr>
+            <m:e>
+              <m:f>
+                <m:fPr>
+                  <m:ctrlPr>
+                    <w:ins w:id="22" w:author="John Sw." w:date="2022-04-29T11:06:00Z">
+                      <w:rPr>
+                        <w:rFonts w:ascii="Cambria Math" w:hAnsi="Cambria Math"/>
+                        <w:i/>
+                      </w:rPr>
+                    </w:ins>
+                  </m:ctrlPr>
+                </m:fPr>
+                <m:num>
+                  <m:sSup>
+                    <m:sSupPr>
+                      <m:ctrlPr>
+                        <w:ins w:id="23" w:author="John Sw." w:date="2022-04-29T11:06:00Z">
+                          <w:rPr>
+                            <w:rFonts w:ascii="Cambria Math" w:hAnsi="Cambria Math"/>
+                            <w:i/>
+                          </w:rPr>
+                        </w:ins>
+                      </m:ctrlPr>
+                    </m:sSupPr>
+                    <m:e>
+                      <m:r>
+                        <w:ins w:id="24" w:author="John Sw." w:date="2022-04-29T11:06:00Z">
+                          <w:rPr>
+                            <w:rFonts w:ascii="Cambria Math" w:hAnsi="Cambria Math"/>
+                          </w:rPr>
+                          <m:t>ϕ</m:t>
+                        </w:ins>
+                      </m:r>
+                    </m:e>
+                    <m:sup>
+                      <m:d>
+                        <m:dPr>
+                          <m:ctrlPr>
+                            <w:ins w:id="25" w:author="John Sw." w:date="2022-04-29T11:06:00Z">
+                              <w:rPr>
+                                <w:rFonts w:ascii="Cambria Math" w:hAnsi="Cambria Math"/>
+                                <w:i/>
+                              </w:rPr>
+                            </w:ins>
+                          </m:ctrlPr>
+                        </m:dPr>
+                        <m:e>
+                          <m:r>
+                            <w:ins w:id="26" w:author="John Sw." w:date="2022-04-29T11:06:00Z">
+                              <w:rPr>
+                                <w:rFonts w:ascii="Cambria Math" w:hAnsi="Cambria Math"/>
+                              </w:rPr>
+                              <m:t>δ</m:t>
+                            </w:ins>
+                          </m:r>
+                        </m:e>
+                      </m:d>
+                    </m:sup>
+                  </m:sSup>
+                </m:num>
+                <m:den>
+                  <m:r>
+                    <w:ins w:id="27" w:author="John Sw." w:date="2022-04-29T11:07:00Z">
+                      <w:rPr>
+                        <w:rFonts w:ascii="Cambria Math" w:hAnsi="Cambria Math"/>
+                      </w:rPr>
+                      <m:t>Nm</m:t>
+                    </w:ins>
+                  </m:r>
+                  <m:r>
+                    <w:ins w:id="28" w:author="John Sw." w:date="2022-04-29T11:06:00Z">
+                      <w:rPr>
+                        <w:rFonts w:ascii="Cambria Math" w:hAnsi="Cambria Math"/>
+                      </w:rPr>
+                      <m:t xml:space="preserve"> </m:t>
+                    </w:ins>
+                  </m:r>
+                  <m:sSup>
+                    <m:sSupPr>
+                      <m:ctrlPr>
+                        <w:ins w:id="29" w:author="John Sw." w:date="2022-04-29T11:06:00Z">
+                          <w:rPr>
+                            <w:rFonts w:ascii="Cambria Math" w:hAnsi="Cambria Math"/>
+                            <w:i/>
+                          </w:rPr>
+                        </w:ins>
+                      </m:ctrlPr>
+                    </m:sSupPr>
+                    <m:e>
+                      <m:r>
+                        <w:ins w:id="30" w:author="John Sw." w:date="2022-04-29T11:06:00Z">
+                          <w:rPr>
+                            <w:rFonts w:ascii="Cambria Math" w:hAnsi="Cambria Math"/>
+                          </w:rPr>
+                          <m:t>λ</m:t>
+                        </w:ins>
+                      </m:r>
+                    </m:e>
+                    <m:sup>
+                      <m:d>
+                        <m:dPr>
+                          <m:ctrlPr>
+                            <w:ins w:id="31" w:author="John Sw." w:date="2022-04-29T11:06:00Z">
+                              <w:rPr>
+                                <w:rFonts w:ascii="Cambria Math" w:hAnsi="Cambria Math"/>
+                                <w:i/>
+                              </w:rPr>
+                            </w:ins>
+                          </m:ctrlPr>
+                        </m:dPr>
+                        <m:e>
+                          <m:r>
+                            <w:ins w:id="32" w:author="John Sw." w:date="2022-04-29T11:06:00Z">
+                              <w:rPr>
+                                <w:rFonts w:ascii="Cambria Math" w:hAnsi="Cambria Math"/>
+                              </w:rPr>
+                              <m:t>b-</m:t>
+                            </w:ins>
+                          </m:r>
+                          <m:r>
+                            <w:ins w:id="33" w:author="John Sw." w:date="2022-04-29T11:06:00Z">
+                              <w:rPr>
+                                <w:rFonts w:ascii="Cambria Math" w:eastAsiaTheme="minorEastAsia" w:hAnsi="Cambria Math" w:cstheme="minorHAnsi"/>
+                                <w:sz w:val="28"/>
+                                <w:szCs w:val="28"/>
+                              </w:rPr>
+                              <m:t>γ</m:t>
+                            </w:ins>
+                          </m:r>
+                        </m:e>
+                      </m:d>
+                    </m:sup>
+                  </m:sSup>
+                </m:den>
+              </m:f>
+              <m:r>
+                <w:ins w:id="34" w:author="John Sw." w:date="2022-04-29T11:06:00Z">
+                  <w:rPr>
+                    <w:rFonts w:ascii="Cambria Math" w:hAnsi="Cambria Math"/>
+                  </w:rPr>
+                  <m:t xml:space="preserve">, </m:t>
+                </w:ins>
+              </m:r>
+              <m:sSub>
+                <m:sSubPr>
+                  <m:ctrlPr>
+                    <w:ins w:id="35" w:author="John Sw." w:date="2022-04-29T11:06:00Z">
+                      <w:rPr>
+                        <w:rFonts w:ascii="Cambria Math" w:eastAsiaTheme="minorEastAsia" w:hAnsi="Cambria Math"/>
+                        <w:i/>
+                      </w:rPr>
+                    </w:ins>
+                  </m:ctrlPr>
+                </m:sSubPr>
+                <m:e>
+                  <m:r>
+                    <w:ins w:id="36" w:author="John Sw." w:date="2022-04-29T11:06:00Z">
+                      <w:rPr>
+                        <w:rFonts w:ascii="Cambria Math" w:eastAsiaTheme="minorEastAsia" w:hAnsi="Cambria Math"/>
+                      </w:rPr>
+                      <m:t>R</m:t>
+                    </w:ins>
+                  </m:r>
+                </m:e>
+                <m:sub>
+                  <m:r>
+                    <w:ins w:id="37" w:author="John Sw." w:date="2022-04-29T11:06:00Z">
+                      <w:rPr>
+                        <w:rFonts w:ascii="Cambria Math" w:eastAsiaTheme="minorEastAsia" w:hAnsi="Cambria Math"/>
+                      </w:rPr>
+                      <m:t>a, b</m:t>
+                    </w:ins>
+                  </m:r>
+                </m:sub>
+              </m:sSub>
+            </m:e>
+          </m:d>
+        </m:oMath>
+      </m:oMathPara>
+    </w:p>
+    <w:bookmarkEnd w:id="11"/>
+    <w:p>
+      <w:pPr>
+        <w:rPr>
           <w:rFonts w:ascii="Garamond" w:eastAsiaTheme="minorEastAsia" w:hAnsi="Garamond"/>
         </w:rPr>
       </w:pPr>
@@ -1064,14 +1381,14 @@
             </w:rPr>
             <m:t xml:space="preserve">~ Normal(1, </m:t>
           </m:r>
-          <w:commentRangeStart w:id="8"/>
+          <w:commentRangeStart w:id="38"/>
           <m:r>
             <w:rPr>
               <w:rFonts w:ascii="Cambria Math" w:eastAsiaTheme="minorEastAsia" w:hAnsi="Cambria Math"/>
             </w:rPr>
             <m:t>0.023</m:t>
           </m:r>
-          <w:commentRangeEnd w:id="8"/>
+          <w:commentRangeEnd w:id="38"/>
           <m:r>
             <m:rPr>
               <m:sty m:val="p"/>
@@ -1079,7 +1396,7 @@
             <w:rPr>
               <w:rStyle w:val="CommentReference"/>
             </w:rPr>
-            <w:commentReference w:id="8"/>
+            <w:commentReference w:id="38"/>
           </m:r>
           <m:r>
             <w:rPr>
@@ -1339,6 +1656,7 @@
           <w:sz w:val="28"/>
           <w:szCs w:val="28"/>
         </w:rPr>
+        <w:lastRenderedPageBreak/>
         <w:t>δ</w:t>
       </w:r>
       <w:r>
@@ -1662,7 +1980,6 @@
           <w:sz w:val="28"/>
           <w:szCs w:val="28"/>
         </w:rPr>
-        <w:lastRenderedPageBreak/>
         <w:t>R</w:t>
       </w:r>
       <w:r>
@@ -1993,16 +2310,82 @@
           <w:sz w:val="24"/>
           <w:szCs w:val="24"/>
         </w:rPr>
-        <w:t xml:space="preserve">In the HS model, δ represents the number of years between the birth year of cohort a and cohort b; in the PO model, δ represents the number of years between the parent capture year and the offspring birth. If the parent was captured after the offspring birth year, then δ is set to 0, </w:t>
-      </w:r>
-      <w:r>
-        <w:rPr>
-          <w:rFonts w:ascii="Garamond" w:eastAsiaTheme="minorEastAsia" w:hAnsi="Garamond" w:cstheme="minorHAnsi"/>
-          <w:sz w:val="24"/>
-          <w:szCs w:val="24"/>
-        </w:rPr>
-        <w:t>reducing the numerator to 1 (because we know the parent was alive and mature when the offspring was sampled)</w:t>
-      </w:r>
+        <w:t>In the HS model, δ represents the number of years between the birth year of cohort a and cohort b; in the PO model, δ represents the number of years between the parent capture year and the offspring birth. If the parent was captured after the offspring birth year</w:t>
+      </w:r>
+      <w:ins w:id="39" w:author="John Sw." w:date="2022-04-29T11:07:00Z">
+        <w:r>
+          <w:rPr>
+            <w:rFonts w:ascii="Garamond" w:eastAsiaTheme="minorEastAsia" w:hAnsi="Garamond" w:cstheme="minorHAnsi"/>
+            <w:sz w:val="24"/>
+            <w:szCs w:val="24"/>
+          </w:rPr>
+          <w:t xml:space="preserve"> and was mature during the year the offspring was born</w:t>
+        </w:r>
+      </w:ins>
+      <w:r>
+        <w:rPr>
+          <w:rFonts w:ascii="Garamond" w:eastAsiaTheme="minorEastAsia" w:hAnsi="Garamond" w:cstheme="minorHAnsi"/>
+          <w:sz w:val="24"/>
+          <w:szCs w:val="24"/>
+        </w:rPr>
+        <w:t xml:space="preserve">, then </w:t>
+      </w:r>
+      <w:ins w:id="40" w:author="John Sw." w:date="2022-04-29T11:07:00Z">
+        <w:r>
+          <w:rPr>
+            <w:rFonts w:ascii="Garamond" w:eastAsiaTheme="minorEastAsia" w:hAnsi="Garamond" w:cstheme="minorHAnsi"/>
+            <w:sz w:val="24"/>
+            <w:szCs w:val="24"/>
+          </w:rPr>
+          <w:t>we know the individual was a potential p</w:t>
+        </w:r>
+      </w:ins>
+      <w:ins w:id="41" w:author="John Sw." w:date="2022-04-29T11:08:00Z">
+        <w:r>
+          <w:rPr>
+            <w:rFonts w:ascii="Garamond" w:eastAsiaTheme="minorEastAsia" w:hAnsi="Garamond" w:cstheme="minorHAnsi"/>
+            <w:sz w:val="24"/>
+            <w:szCs w:val="24"/>
+          </w:rPr>
+          <w:t xml:space="preserve">arent to that offspring in its birth year, and </w:t>
+        </w:r>
+      </w:ins>
+      <w:r>
+        <w:rPr>
+          <w:rFonts w:ascii="Garamond" w:eastAsiaTheme="minorEastAsia" w:hAnsi="Garamond" w:cstheme="minorHAnsi"/>
+          <w:sz w:val="24"/>
+          <w:szCs w:val="24"/>
+        </w:rPr>
+        <w:t xml:space="preserve">δ is set to 0, </w:t>
+      </w:r>
+      <w:ins w:id="42" w:author="John Sw." w:date="2022-04-29T11:08:00Z">
+        <w:r>
+          <w:rPr>
+            <w:rFonts w:ascii="Garamond" w:eastAsiaTheme="minorEastAsia" w:hAnsi="Garamond" w:cstheme="minorHAnsi"/>
+            <w:sz w:val="24"/>
+            <w:szCs w:val="24"/>
+          </w:rPr>
+          <w:t xml:space="preserve">thereby </w:t>
+        </w:r>
+      </w:ins>
+      <w:r>
+        <w:rPr>
+          <w:rFonts w:ascii="Garamond" w:eastAsiaTheme="minorEastAsia" w:hAnsi="Garamond" w:cstheme="minorHAnsi"/>
+          <w:sz w:val="24"/>
+          <w:szCs w:val="24"/>
+        </w:rPr>
+        <w:t>reducing the numerator to 1</w:t>
+      </w:r>
+      <w:del w:id="43" w:author="John Sw." w:date="2022-04-29T11:08:00Z">
+        <w:r>
+          <w:rPr>
+            <w:rFonts w:ascii="Garamond" w:eastAsiaTheme="minorEastAsia" w:hAnsi="Garamond" w:cstheme="minorHAnsi"/>
+            <w:sz w:val="24"/>
+            <w:szCs w:val="24"/>
+          </w:rPr>
+          <w:delText xml:space="preserve"> (because we know the parent was alive and mature when the offspring was sampled)</w:delText>
+        </w:r>
+      </w:del>
       <w:r>
         <w:rPr>
           <w:rFonts w:ascii="Garamond" w:eastAsiaTheme="minorEastAsia" w:hAnsi="Garamond" w:cstheme="minorHAnsi"/>
@@ -2040,7 +2423,7 @@
       </w:r>
     </w:p>
   </w:comment>
-  <w:comment w:id="0" w:author="John Sw." w:date="2022-04-28T10:48:00Z" w:initials="JDS">
+  <w:comment w:id="2" w:author="John Sw." w:date="2022-04-28T10:48:00Z" w:initials="JDS">
     <w:p>
       <w:pPr>
         <w:rPr>
@@ -2114,7 +2497,7 @@
       </w:r>
     </w:p>
   </w:comment>
-  <w:comment w:id="8" w:author="John Swenson" w:date="2022-04-26T13:59:00Z" w:initials="JS">
+  <w:comment w:id="38" w:author="John Swenson" w:date="2022-04-26T13:59:00Z" w:initials="JS">
     <w:p>
       <w:pPr>
         <w:pStyle w:val="CommentText"/>

</xml_diff>